<commit_message>
Changes in the partial 2 exam document
</commit_message>
<xml_diff>
--- a/Parcial-2.docx
+++ b/Parcial-2.docx
@@ -549,7 +549,7 @@
           <w:szCs w:val="28"/>
         </w:rPr>
         <w:drawing>
-          <wp:inline distT="0" distB="0" distL="0" distR="0" wp14:anchorId="518368E6" wp14:editId="27E8A395">
+          <wp:inline distT="0" distB="0" distL="0" distR="0" wp14:anchorId="518368E6" wp14:editId="460A8885">
             <wp:extent cx="5943600" cy="3005455"/>
             <wp:effectExtent l="0" t="0" r="0" b="4445"/>
             <wp:docPr id="1358076027" name="Picture 1" descr="A screenshot of a computer&#10;&#10;AI-generated content may be incorrect."/>
@@ -678,15 +678,15 @@
           <w:rFonts w:ascii="Times New Roman" w:hAnsi="Times New Roman" w:cs="Times New Roman"/>
           <w:b/>
           <w:bCs/>
-          <w:noProof/>
           <w:sz w:val="32"/>
           <w:szCs w:val="32"/>
+          <w:lang w:val="es-ES"/>
         </w:rPr>
         <w:drawing>
-          <wp:inline distT="0" distB="0" distL="0" distR="0" wp14:anchorId="40383CEB" wp14:editId="63A2DDD9">
-            <wp:extent cx="5653597" cy="4902200"/>
+          <wp:inline distT="0" distB="0" distL="0" distR="0" wp14:anchorId="4D0A8A73" wp14:editId="1BDFA221">
+            <wp:extent cx="5943600" cy="4132580"/>
             <wp:effectExtent l="0" t="0" r="0" b="0"/>
-            <wp:docPr id="244359014" name="Picture 3" descr="A screenshot of a computer&#10;&#10;AI-generated content may be incorrect."/>
+            <wp:docPr id="106446459" name="Picture 1" descr="A screenshot of a computer&#10;&#10;AI-generated content may be incorrect."/>
             <wp:cNvGraphicFramePr>
               <a:graphicFrameLocks xmlns:a="http://schemas.openxmlformats.org/drawingml/2006/main" noChangeAspect="1"/>
             </wp:cNvGraphicFramePr>
@@ -694,17 +694,11 @@
               <a:graphicData uri="http://schemas.openxmlformats.org/drawingml/2006/picture">
                 <pic:pic xmlns:pic="http://schemas.openxmlformats.org/drawingml/2006/picture">
                   <pic:nvPicPr>
-                    <pic:cNvPr id="244359014" name="Picture 3" descr="A screenshot of a computer&#10;&#10;AI-generated content may be incorrect."/>
+                    <pic:cNvPr id="106446459" name="Picture 1" descr="A screenshot of a computer&#10;&#10;AI-generated content may be incorrect."/>
                     <pic:cNvPicPr/>
                   </pic:nvPicPr>
                   <pic:blipFill>
-                    <a:blip r:embed="rId6">
-                      <a:extLst>
-                        <a:ext uri="{28A0092B-C50C-407E-A947-70E740481C1C}">
-                          <a14:useLocalDpi xmlns:a14="http://schemas.microsoft.com/office/drawing/2010/main" val="0"/>
-                        </a:ext>
-                      </a:extLst>
-                    </a:blip>
+                    <a:blip r:embed="rId6"/>
                     <a:stretch>
                       <a:fillRect/>
                     </a:stretch>
@@ -712,7 +706,7 @@
                   <pic:spPr>
                     <a:xfrm>
                       <a:off x="0" y="0"/>
-                      <a:ext cx="5674460" cy="4920290"/>
+                      <a:ext cx="5943600" cy="4132580"/>
                     </a:xfrm>
                     <a:prstGeom prst="rect">
                       <a:avLst/>
@@ -746,9 +740,8 @@
           <w:szCs w:val="32"/>
           <w:lang w:val="es-ES"/>
         </w:rPr>
-        <w:lastRenderedPageBreak/>
         <w:drawing>
-          <wp:inline distT="0" distB="0" distL="0" distR="0" wp14:anchorId="5BBD7B4E" wp14:editId="4A31F988">
+          <wp:inline distT="0" distB="0" distL="0" distR="0" wp14:anchorId="5BBD7B4E" wp14:editId="5FFE9E44">
             <wp:extent cx="5943600" cy="3005455"/>
             <wp:effectExtent l="0" t="0" r="0" b="4445"/>
             <wp:docPr id="130663352" name="Picture 4" descr="A screenshot of a computer&#10;&#10;AI-generated content may be incorrect."/>
@@ -808,6 +801,7 @@
           <w:sz w:val="32"/>
           <w:szCs w:val="32"/>
         </w:rPr>
+        <w:lastRenderedPageBreak/>
         <w:t>Login User:</w:t>
       </w:r>
     </w:p>
@@ -883,9 +877,7 @@
           <w:szCs w:val="32"/>
         </w:rPr>
       </w:pPr>
-    </w:p>
-    <w:p>
-      <w:pPr>
+      <w:r>
         <w:rPr>
           <w:rFonts w:ascii="Times New Roman" w:hAnsi="Times New Roman" w:cs="Times New Roman"/>
           <w:b/>
@@ -893,8 +885,11 @@
           <w:sz w:val="32"/>
           <w:szCs w:val="32"/>
         </w:rPr>
-      </w:pPr>
-      <w:r>
+        <w:t>Read User:</w:t>
+      </w:r>
+    </w:p>
+    <w:p>
+      <w:pPr>
         <w:rPr>
           <w:rFonts w:ascii="Times New Roman" w:hAnsi="Times New Roman" w:cs="Times New Roman"/>
           <w:b/>
@@ -902,7 +897,82 @@
           <w:sz w:val="32"/>
           <w:szCs w:val="32"/>
         </w:rPr>
+      </w:pPr>
+      <w:r>
+        <w:rPr>
+          <w:rFonts w:ascii="Times New Roman" w:hAnsi="Times New Roman" w:cs="Times New Roman"/>
+          <w:b/>
+          <w:bCs/>
+          <w:sz w:val="32"/>
+          <w:szCs w:val="32"/>
+        </w:rPr>
         <w:lastRenderedPageBreak/>
+        <w:drawing>
+          <wp:inline distT="0" distB="0" distL="0" distR="0" wp14:anchorId="683A200D" wp14:editId="3F4C988E">
+            <wp:extent cx="5943600" cy="4118610"/>
+            <wp:effectExtent l="0" t="0" r="0" b="0"/>
+            <wp:docPr id="473504344" name="Picture 1" descr="A screenshot of a computer&#10;&#10;AI-generated content may be incorrect."/>
+            <wp:cNvGraphicFramePr>
+              <a:graphicFrameLocks xmlns:a="http://schemas.openxmlformats.org/drawingml/2006/main" noChangeAspect="1"/>
+            </wp:cNvGraphicFramePr>
+            <a:graphic xmlns:a="http://schemas.openxmlformats.org/drawingml/2006/main">
+              <a:graphicData uri="http://schemas.openxmlformats.org/drawingml/2006/picture">
+                <pic:pic xmlns:pic="http://schemas.openxmlformats.org/drawingml/2006/picture">
+                  <pic:nvPicPr>
+                    <pic:cNvPr id="473504344" name="Picture 1" descr="A screenshot of a computer&#10;&#10;AI-generated content may be incorrect."/>
+                    <pic:cNvPicPr/>
+                  </pic:nvPicPr>
+                  <pic:blipFill>
+                    <a:blip r:embed="rId8"/>
+                    <a:stretch>
+                      <a:fillRect/>
+                    </a:stretch>
+                  </pic:blipFill>
+                  <pic:spPr>
+                    <a:xfrm>
+                      <a:off x="0" y="0"/>
+                      <a:ext cx="5943600" cy="4118610"/>
+                    </a:xfrm>
+                    <a:prstGeom prst="rect">
+                      <a:avLst/>
+                    </a:prstGeom>
+                  </pic:spPr>
+                </pic:pic>
+              </a:graphicData>
+            </a:graphic>
+          </wp:inline>
+        </w:drawing>
+      </w:r>
+    </w:p>
+    <w:p>
+      <w:pPr>
+        <w:rPr>
+          <w:rFonts w:ascii="Times New Roman" w:hAnsi="Times New Roman" w:cs="Times New Roman"/>
+          <w:b/>
+          <w:bCs/>
+          <w:sz w:val="32"/>
+          <w:szCs w:val="32"/>
+        </w:rPr>
+      </w:pPr>
+    </w:p>
+    <w:p>
+      <w:pPr>
+        <w:rPr>
+          <w:rFonts w:ascii="Times New Roman" w:hAnsi="Times New Roman" w:cs="Times New Roman"/>
+          <w:b/>
+          <w:bCs/>
+          <w:sz w:val="32"/>
+          <w:szCs w:val="32"/>
+        </w:rPr>
+      </w:pPr>
+      <w:r>
+        <w:rPr>
+          <w:rFonts w:ascii="Times New Roman" w:hAnsi="Times New Roman" w:cs="Times New Roman"/>
+          <w:b/>
+          <w:bCs/>
+          <w:sz w:val="32"/>
+          <w:szCs w:val="32"/>
+        </w:rPr>
         <w:t>Update User</w:t>
       </w:r>
     </w:p>
@@ -925,6 +995,7 @@
           <w:sz w:val="32"/>
           <w:szCs w:val="32"/>
         </w:rPr>
+        <w:lastRenderedPageBreak/>
         <w:drawing>
           <wp:inline distT="0" distB="0" distL="0" distR="0" wp14:anchorId="3508596F" wp14:editId="7181DA0A">
             <wp:extent cx="5943600" cy="5191760"/>
@@ -941,7 +1012,7 @@
                     <pic:cNvPicPr/>
                   </pic:nvPicPr>
                   <pic:blipFill>
-                    <a:blip r:embed="rId8">
+                    <a:blip r:embed="rId9">
                       <a:extLst>
                         <a:ext uri="{28A0092B-C50C-407E-A947-70E740481C1C}">
                           <a14:useLocalDpi xmlns:a14="http://schemas.microsoft.com/office/drawing/2010/main" val="0"/>
@@ -989,7 +1060,7 @@
         </w:rPr>
         <w:lastRenderedPageBreak/>
         <w:drawing>
-          <wp:inline distT="0" distB="0" distL="0" distR="0" wp14:anchorId="4CA603DF" wp14:editId="465F1EEB">
+          <wp:inline distT="0" distB="0" distL="0" distR="0" wp14:anchorId="4CA603DF" wp14:editId="76DEE4DB">
             <wp:extent cx="5943600" cy="3013075"/>
             <wp:effectExtent l="0" t="0" r="0" b="0"/>
             <wp:docPr id="1852063168" name="Picture 7" descr="A screenshot of a computer&#10;&#10;AI-generated content may be incorrect."/>
@@ -1004,7 +1075,7 @@
                     <pic:cNvPicPr/>
                   </pic:nvPicPr>
                   <pic:blipFill>
-                    <a:blip r:embed="rId9" cstate="print">
+                    <a:blip r:embed="rId10" cstate="print">
                       <a:extLst>
                         <a:ext uri="{28A0092B-C50C-407E-A947-70E740481C1C}">
                           <a14:useLocalDpi xmlns:a14="http://schemas.microsoft.com/office/drawing/2010/main" val="0"/>
@@ -1087,7 +1158,7 @@
                     <pic:cNvPicPr/>
                   </pic:nvPicPr>
                   <pic:blipFill>
-                    <a:blip r:embed="rId10">
+                    <a:blip r:embed="rId11">
                       <a:extLst>
                         <a:ext uri="{28A0092B-C50C-407E-A947-70E740481C1C}">
                           <a14:useLocalDpi xmlns:a14="http://schemas.microsoft.com/office/drawing/2010/main" val="0"/>
@@ -1135,7 +1206,7 @@
         </w:rPr>
         <w:lastRenderedPageBreak/>
         <w:drawing>
-          <wp:inline distT="0" distB="0" distL="0" distR="0" wp14:anchorId="4D294C9F" wp14:editId="68E222D4">
+          <wp:inline distT="0" distB="0" distL="0" distR="0" wp14:anchorId="4D294C9F" wp14:editId="3E665530">
             <wp:extent cx="5943600" cy="2995930"/>
             <wp:effectExtent l="0" t="0" r="0" b="1270"/>
             <wp:docPr id="1738178318" name="Picture 9" descr="A screenshot of a computer&#10;&#10;AI-generated content may be incorrect."/>
@@ -1150,7 +1221,7 @@
                     <pic:cNvPicPr/>
                   </pic:nvPicPr>
                   <pic:blipFill>
-                    <a:blip r:embed="rId11" cstate="print">
+                    <a:blip r:embed="rId12" cstate="print">
                       <a:extLst>
                         <a:ext uri="{28A0092B-C50C-407E-A947-70E740481C1C}">
                           <a14:useLocalDpi xmlns:a14="http://schemas.microsoft.com/office/drawing/2010/main" val="0"/>
@@ -1239,7 +1310,7 @@
           <w:szCs w:val="28"/>
         </w:rPr>
         <w:drawing>
-          <wp:inline distT="0" distB="0" distL="0" distR="0" wp14:anchorId="334119AE" wp14:editId="133E6A89">
+          <wp:inline distT="0" distB="0" distL="0" distR="0" wp14:anchorId="334119AE" wp14:editId="37FB4A83">
             <wp:extent cx="5943600" cy="3244850"/>
             <wp:effectExtent l="0" t="0" r="0" b="6350"/>
             <wp:docPr id="247566122" name="Picture 10" descr="A screenshot of a computer&#10;&#10;AI-generated content may be incorrect."/>
@@ -1254,7 +1325,7 @@
                     <pic:cNvPicPr/>
                   </pic:nvPicPr>
                   <pic:blipFill>
-                    <a:blip r:embed="rId12" cstate="print">
+                    <a:blip r:embed="rId13" cstate="print">
                       <a:extLst>
                         <a:ext uri="{28A0092B-C50C-407E-A947-70E740481C1C}">
                           <a14:useLocalDpi xmlns:a14="http://schemas.microsoft.com/office/drawing/2010/main" val="0"/>
@@ -1337,7 +1408,7 @@
         </w:rPr>
         <w:t xml:space="preserve">Github: </w:t>
       </w:r>
-      <w:hyperlink r:id="rId13" w:history="1">
+      <w:hyperlink r:id="rId14" w:history="1">
         <w:r>
           <w:rPr>
             <w:rStyle w:val="Hyperlink"/>

</xml_diff>